<commit_message>
ajuste na chamada da api de debito, para usar a api do pix
</commit_message>
<xml_diff>
--- a/JDBank/docs/JDBankMobileV2.docx
+++ b/JDBank/docs/JDBankMobileV2.docx
@@ -74,29 +74,49 @@
           <w:bCs/>
         </w:rPr>
       </w:pPr>
+      <w:proofErr w:type="spellStart"/>
       <w:r>
         <w:rPr>
           <w:b/>
           <w:bCs/>
           <w:highlight w:val="yellow"/>
         </w:rPr>
-        <w:t xml:space="preserve">Obs: Todo aplicativo tem uma tela de </w:t>
-      </w:r>
+        <w:t>Obs</w:t>
+      </w:r>
+      <w:proofErr w:type="spellEnd"/>
       <w:r>
         <w:rPr>
           <w:b/>
           <w:bCs/>
           <w:highlight w:val="yellow"/>
         </w:rPr>
-        <w:t>S</w:t>
-      </w:r>
+        <w:t xml:space="preserve">: Todo aplicativo tem uma tela de </w:t>
+      </w:r>
+      <w:proofErr w:type="spellStart"/>
       <w:r>
         <w:rPr>
           <w:b/>
           <w:bCs/>
           <w:highlight w:val="yellow"/>
         </w:rPr>
-        <w:t>plash, para mostrar o ícone da empresa enquanto carrega algo.</w:t>
+        <w:t>S</w:t>
+      </w:r>
+      <w:r>
+        <w:rPr>
+          <w:b/>
+          <w:bCs/>
+          <w:highlight w:val="yellow"/>
+        </w:rPr>
+        <w:t>plash</w:t>
+      </w:r>
+      <w:proofErr w:type="spellEnd"/>
+      <w:r>
+        <w:rPr>
+          <w:b/>
+          <w:bCs/>
+          <w:highlight w:val="yellow"/>
+        </w:rPr>
+        <w:t>, para mostrar o ícone da empresa enquanto carrega algo.</w:t>
       </w:r>
     </w:p>
     <w:p>
@@ -462,6 +482,95 @@
         <w:ind w:left="142" w:hanging="142"/>
         <w:jc w:val="center"/>
       </w:pPr>
+    </w:p>
+    <w:p>
+      <w:pPr>
+        <w:ind w:left="142" w:hanging="142"/>
+        <w:jc w:val="center"/>
+      </w:pPr>
+    </w:p>
+    <w:p>
+      <w:pPr>
+        <w:ind w:left="142" w:hanging="142"/>
+        <w:jc w:val="center"/>
+      </w:pPr>
+    </w:p>
+    <w:p>
+      <w:pPr>
+        <w:ind w:left="142" w:hanging="142"/>
+        <w:jc w:val="center"/>
+      </w:pPr>
+    </w:p>
+    <w:p>
+      <w:pPr>
+        <w:ind w:left="142" w:hanging="142"/>
+        <w:jc w:val="center"/>
+      </w:pPr>
+      <w:r>
+        <w:rPr>
+          <w:noProof/>
+        </w:rPr>
+        <w:drawing>
+          <wp:inline distT="0" distB="0" distL="0" distR="0" wp14:anchorId="0879636C" wp14:editId="40DC9DE7">
+            <wp:extent cx="3700131" cy="7418281"/>
+            <wp:effectExtent l="0" t="0" r="0" b="0"/>
+            <wp:docPr id="250646087" name="Imagem 2"/>
+            <wp:cNvGraphicFramePr>
+              <a:graphicFrameLocks xmlns:a="http://schemas.openxmlformats.org/drawingml/2006/main" noChangeAspect="1"/>
+            </wp:cNvGraphicFramePr>
+            <a:graphic xmlns:a="http://schemas.openxmlformats.org/drawingml/2006/main">
+              <a:graphicData uri="http://schemas.openxmlformats.org/drawingml/2006/picture">
+                <pic:pic xmlns:pic="http://schemas.openxmlformats.org/drawingml/2006/picture">
+                  <pic:nvPicPr>
+                    <pic:cNvPr id="0" name="Picture 2"/>
+                    <pic:cNvPicPr>
+                      <a:picLocks noChangeAspect="1" noChangeArrowheads="1"/>
+                    </pic:cNvPicPr>
+                  </pic:nvPicPr>
+                  <pic:blipFill>
+                    <a:blip r:embed="rId10">
+                      <a:extLst>
+                        <a:ext uri="{28A0092B-C50C-407E-A947-70E740481C1C}">
+                          <a14:useLocalDpi xmlns:a14="http://schemas.microsoft.com/office/drawing/2010/main" val="0"/>
+                        </a:ext>
+                      </a:extLst>
+                    </a:blip>
+                    <a:srcRect/>
+                    <a:stretch>
+                      <a:fillRect/>
+                    </a:stretch>
+                  </pic:blipFill>
+                  <pic:spPr bwMode="auto">
+                    <a:xfrm>
+                      <a:off x="0" y="0"/>
+                      <a:ext cx="3704370" cy="7426779"/>
+                    </a:xfrm>
+                    <a:prstGeom prst="rect">
+                      <a:avLst/>
+                    </a:prstGeom>
+                    <a:noFill/>
+                    <a:ln>
+                      <a:noFill/>
+                    </a:ln>
+                  </pic:spPr>
+                </pic:pic>
+              </a:graphicData>
+            </a:graphic>
+          </wp:inline>
+        </w:drawing>
+      </w:r>
+    </w:p>
+    <w:p>
+      <w:pPr>
+        <w:ind w:left="142" w:hanging="142"/>
+        <w:jc w:val="center"/>
+      </w:pPr>
+    </w:p>
+    <w:p>
+      <w:pPr>
+        <w:ind w:left="142" w:hanging="142"/>
+        <w:jc w:val="center"/>
+      </w:pPr>
       <w:r>
         <w:rPr>
           <w:noProof/>
@@ -485,7 +594,7 @@
                     </pic:cNvPicPr>
                   </pic:nvPicPr>
                   <pic:blipFill>
-                    <a:blip r:embed="rId10">
+                    <a:blip r:embed="rId11">
                       <a:extLst>
                         <a:ext uri="{28A0092B-C50C-407E-A947-70E740481C1C}">
                           <a14:useLocalDpi xmlns:a14="http://schemas.microsoft.com/office/drawing/2010/main" val="0"/>
@@ -596,7 +705,7 @@
                     </pic:cNvPicPr>
                   </pic:nvPicPr>
                   <pic:blipFill>
-                    <a:blip r:embed="rId11">
+                    <a:blip r:embed="rId12">
                       <a:extLst>
                         <a:ext uri="{28A0092B-C50C-407E-A947-70E740481C1C}">
                           <a14:useLocalDpi xmlns:a14="http://schemas.microsoft.com/office/drawing/2010/main" val="0"/>
@@ -683,7 +792,7 @@
                     </pic:cNvPicPr>
                   </pic:nvPicPr>
                   <pic:blipFill>
-                    <a:blip r:embed="rId12">
+                    <a:blip r:embed="rId13">
                       <a:extLst>
                         <a:ext uri="{28A0092B-C50C-407E-A947-70E740481C1C}">
                           <a14:useLocalDpi xmlns:a14="http://schemas.microsoft.com/office/drawing/2010/main" val="0"/>
@@ -744,69 +853,6 @@
                 <pic:pic xmlns:pic="http://schemas.openxmlformats.org/drawingml/2006/picture">
                   <pic:nvPicPr>
                     <pic:cNvPr id="0" name="Picture 9"/>
-                    <pic:cNvPicPr>
-                      <a:picLocks noChangeAspect="1" noChangeArrowheads="1"/>
-                    </pic:cNvPicPr>
-                  </pic:nvPicPr>
-                  <pic:blipFill>
-                    <a:blip r:embed="rId13">
-                      <a:extLst>
-                        <a:ext uri="{28A0092B-C50C-407E-A947-70E740481C1C}">
-                          <a14:useLocalDpi xmlns:a14="http://schemas.microsoft.com/office/drawing/2010/main" val="0"/>
-                        </a:ext>
-                      </a:extLst>
-                    </a:blip>
-                    <a:srcRect/>
-                    <a:stretch>
-                      <a:fillRect/>
-                    </a:stretch>
-                  </pic:blipFill>
-                  <pic:spPr bwMode="auto">
-                    <a:xfrm>
-                      <a:off x="0" y="0"/>
-                      <a:ext cx="4405630" cy="8883015"/>
-                    </a:xfrm>
-                    <a:prstGeom prst="rect">
-                      <a:avLst/>
-                    </a:prstGeom>
-                    <a:noFill/>
-                    <a:ln>
-                      <a:noFill/>
-                    </a:ln>
-                  </pic:spPr>
-                </pic:pic>
-              </a:graphicData>
-            </a:graphic>
-          </wp:inline>
-        </w:drawing>
-      </w:r>
-      <w:r>
-        <w:t xml:space="preserve">        </w:t>
-      </w:r>
-    </w:p>
-    <w:p>
-      <w:pPr>
-        <w:ind w:left="142" w:hanging="142"/>
-        <w:jc w:val="center"/>
-      </w:pPr>
-      <w:r>
-        <w:rPr>
-          <w:noProof/>
-        </w:rPr>
-        <w:lastRenderedPageBreak/>
-        <w:drawing>
-          <wp:inline distT="0" distB="0" distL="0" distR="0" wp14:anchorId="7E2EF652" wp14:editId="424AB77D">
-            <wp:extent cx="4405630" cy="8883015"/>
-            <wp:effectExtent l="0" t="0" r="0" b="0"/>
-            <wp:docPr id="624170315" name="Imagem 8"/>
-            <wp:cNvGraphicFramePr>
-              <a:graphicFrameLocks xmlns:a="http://schemas.openxmlformats.org/drawingml/2006/main" noChangeAspect="1"/>
-            </wp:cNvGraphicFramePr>
-            <a:graphic xmlns:a="http://schemas.openxmlformats.org/drawingml/2006/main">
-              <a:graphicData uri="http://schemas.openxmlformats.org/drawingml/2006/picture">
-                <pic:pic xmlns:pic="http://schemas.openxmlformats.org/drawingml/2006/picture">
-                  <pic:nvPicPr>
-                    <pic:cNvPr id="0" name="Picture 8"/>
                     <pic:cNvPicPr>
                       <a:picLocks noChangeAspect="1" noChangeArrowheads="1"/>
                     </pic:cNvPicPr>
@@ -843,6 +889,69 @@
           </wp:inline>
         </w:drawing>
       </w:r>
+      <w:r>
+        <w:t xml:space="preserve">        </w:t>
+      </w:r>
+    </w:p>
+    <w:p>
+      <w:pPr>
+        <w:ind w:left="142" w:hanging="142"/>
+        <w:jc w:val="center"/>
+      </w:pPr>
+      <w:r>
+        <w:rPr>
+          <w:noProof/>
+        </w:rPr>
+        <w:lastRenderedPageBreak/>
+        <w:drawing>
+          <wp:inline distT="0" distB="0" distL="0" distR="0" wp14:anchorId="7E2EF652" wp14:editId="424AB77D">
+            <wp:extent cx="4405630" cy="8883015"/>
+            <wp:effectExtent l="0" t="0" r="0" b="0"/>
+            <wp:docPr id="624170315" name="Imagem 8"/>
+            <wp:cNvGraphicFramePr>
+              <a:graphicFrameLocks xmlns:a="http://schemas.openxmlformats.org/drawingml/2006/main" noChangeAspect="1"/>
+            </wp:cNvGraphicFramePr>
+            <a:graphic xmlns:a="http://schemas.openxmlformats.org/drawingml/2006/main">
+              <a:graphicData uri="http://schemas.openxmlformats.org/drawingml/2006/picture">
+                <pic:pic xmlns:pic="http://schemas.openxmlformats.org/drawingml/2006/picture">
+                  <pic:nvPicPr>
+                    <pic:cNvPr id="0" name="Picture 8"/>
+                    <pic:cNvPicPr>
+                      <a:picLocks noChangeAspect="1" noChangeArrowheads="1"/>
+                    </pic:cNvPicPr>
+                  </pic:nvPicPr>
+                  <pic:blipFill>
+                    <a:blip r:embed="rId15">
+                      <a:extLst>
+                        <a:ext uri="{28A0092B-C50C-407E-A947-70E740481C1C}">
+                          <a14:useLocalDpi xmlns:a14="http://schemas.microsoft.com/office/drawing/2010/main" val="0"/>
+                        </a:ext>
+                      </a:extLst>
+                    </a:blip>
+                    <a:srcRect/>
+                    <a:stretch>
+                      <a:fillRect/>
+                    </a:stretch>
+                  </pic:blipFill>
+                  <pic:spPr bwMode="auto">
+                    <a:xfrm>
+                      <a:off x="0" y="0"/>
+                      <a:ext cx="4405630" cy="8883015"/>
+                    </a:xfrm>
+                    <a:prstGeom prst="rect">
+                      <a:avLst/>
+                    </a:prstGeom>
+                    <a:noFill/>
+                    <a:ln>
+                      <a:noFill/>
+                    </a:ln>
+                  </pic:spPr>
+                </pic:pic>
+              </a:graphicData>
+            </a:graphic>
+          </wp:inline>
+        </w:drawing>
+      </w:r>
     </w:p>
     <w:p>
       <w:pPr>
@@ -872,7 +981,7 @@
                     </pic:cNvPicPr>
                   </pic:nvPicPr>
                   <pic:blipFill>
-                    <a:blip r:embed="rId15">
+                    <a:blip r:embed="rId16">
                       <a:extLst>
                         <a:ext uri="{28A0092B-C50C-407E-A947-70E740481C1C}">
                           <a14:useLocalDpi xmlns:a14="http://schemas.microsoft.com/office/drawing/2010/main" val="0"/>

</xml_diff>